<commit_message>
Added some text and did a few proofreads.
</commit_message>
<xml_diff>
--- a/custom_diffuser_cam_ray_duran_eecs_590_fall_2021_rev3e.docx
+++ b/custom_diffuser_cam_ray_duran_eecs_590_fall_2021_rev3e.docx
@@ -115,27 +115,6 @@
           <w:sz w:val="18"/>
           <w:szCs w:val="18"/>
         </w:rPr>
-        <w:t xml:space="preserve">line </w:t>
-      </w:r>
-      <w:r>
-        <w:rPr>
-          <w:sz w:val="18"/>
-          <w:szCs w:val="18"/>
-        </w:rPr>
-        <w:t>4</w:t>
-      </w:r>
-      <w:r>
-        <w:rPr>
-          <w:sz w:val="18"/>
-          <w:szCs w:val="18"/>
-        </w:rPr>
-        <w:t>: City, Country</w:t>
-      </w:r>
-      <w:r>
-        <w:rPr>
-          <w:sz w:val="18"/>
-          <w:szCs w:val="18"/>
-        </w:rPr>
         <w:t>ray.duran@und.edu</w:t>
       </w:r>
       <w:r>
@@ -232,9 +211,30 @@
     <w:p>
       <w:pPr>
         <w:pStyle w:val="BodyText"/>
-      </w:pPr>
-      <w:r>
-        <w:t>The main motivation for a DiffuserCam is to provide a light field representation of 4-D information into a 2-D sensor. While capturing spatial and angle information we want the system to be inexpensive, flexible, and compact. Providing such a system as described above falls in the realm of light-field imaging which lends itself to many applications: 3D neural activity</w:t>
+        <w:rPr>
+          <w:lang w:val="en-US"/>
+        </w:rPr>
+      </w:pPr>
+      <w:r>
+        <w:t>The main motivation for a DiffuserCam is to provide a light field representation of 4-D information into a 2-D sensor. While capturing spatial and angle information we want the system to be inexpensive, flexible, and compact. Providing such a system as described above falls in the realm of light-field imaging which lends</w:t>
+      </w:r>
+      <w:r>
+        <w:rPr>
+          <w:lang w:val="en-US"/>
+        </w:rPr>
+        <w:t xml:space="preserve"> </w:t>
+      </w:r>
+      <w:r>
+        <w:t>itself</w:t>
+      </w:r>
+      <w:r>
+        <w:rPr>
+          <w:lang w:val="en-US"/>
+        </w:rPr>
+        <w:t xml:space="preserve"> </w:t>
+      </w:r>
+      <w:r>
+        <w:t>to many applications: 3D neural activity</w:t>
       </w:r>
       <w:r>
         <w:rPr>
@@ -243,7 +243,19 @@
         <w:t>[3]</w:t>
       </w:r>
       <w:r>
-        <w:t>. (ref:</w:t>
+        <w:rPr>
+          <w:lang w:val="en-US"/>
+        </w:rPr>
+        <w:t>,</w:t>
+      </w:r>
+      <w:r>
+        <w:t>compressive radar imaging</w:t>
+      </w:r>
+      <w:r>
+        <w:rPr>
+          <w:lang w:val="en-US"/>
+        </w:rPr>
+        <w:t>[4]</w:t>
       </w:r>
       <w:r>
         <w:rPr>
@@ -251,45 +263,8 @@
         </w:rPr>
         <w:t xml:space="preserve"> </w:t>
       </w:r>
-      <w:proofErr w:type="spellStart"/>
-      <w:r>
-        <w:t>Pegard</w:t>
-      </w:r>
-      <w:proofErr w:type="spellEnd"/>
-      <w:r>
-        <w:t xml:space="preserve"> et. Al), compressive radar imaging</w:t>
-      </w:r>
-      <w:r>
-        <w:rPr>
-          <w:lang w:val="en-US"/>
-        </w:rPr>
-        <w:t>[4]</w:t>
-      </w:r>
-      <w:r>
-        <w:rPr>
-          <w:lang w:val="en-US"/>
-        </w:rPr>
-        <w:t xml:space="preserve"> </w:t>
-      </w:r>
-      <w:r>
-        <w:t>(ref:</w:t>
-      </w:r>
-      <w:r>
-        <w:rPr>
-          <w:lang w:val="en-US"/>
-        </w:rPr>
-        <w:t xml:space="preserve"> </w:t>
-      </w:r>
-      <w:r>
-        <w:t xml:space="preserve">Richard </w:t>
-      </w:r>
-      <w:proofErr w:type="spellStart"/>
-      <w:r>
-        <w:t>Baraniuk</w:t>
-      </w:r>
-      <w:proofErr w:type="spellEnd"/>
-      <w:r>
-        <w:t>), synthetic aperture</w:t>
+      <w:r>
+        <w:t>, synthetic aperture</w:t>
       </w:r>
       <w:r>
         <w:rPr>
@@ -298,13 +273,7 @@
         <w:t>[5]</w:t>
       </w:r>
       <w:r>
-        <w:rPr>
-          <w:lang w:val="en-US"/>
-        </w:rPr>
-        <w:t xml:space="preserve"> </w:t>
-      </w:r>
-      <w:r>
-        <w:t>(ref from Cai paper ref 9), and visual odometry</w:t>
+        <w:t>, and visual odometry</w:t>
       </w:r>
       <w:r>
         <w:rPr>
@@ -313,7 +282,10 @@
         <w:t>[6]</w:t>
       </w:r>
       <w:r>
-        <w:t>(ref in Cai ref 11)</w:t>
+        <w:rPr>
+          <w:lang w:val="en-US"/>
+        </w:rPr>
+        <w:t>.</w:t>
       </w:r>
     </w:p>
     <w:p>
@@ -330,21 +302,7 @@
         <w:t xml:space="preserve"> [7]</w:t>
       </w:r>
       <w:r>
-        <w:rPr>
-          <w:lang w:val="en-US"/>
-        </w:rPr>
-        <w:t xml:space="preserve"> </w:t>
-      </w:r>
-      <w:r>
-        <w:t xml:space="preserve">(ref: </w:t>
-      </w:r>
-      <w:proofErr w:type="spellStart"/>
-      <w:r>
-        <w:t>JIn</w:t>
-      </w:r>
-      <w:proofErr w:type="spellEnd"/>
-      <w:r>
-        <w:t xml:space="preserve"> paper ref 2). However, an amplitude mask system by its’ very nature limits the amount of light that the sensor can record. A micro lens array can gather more information that just x-y coordinates but suffers from scaling.</w:t>
+        <w:t>. However, an amplitude mask system by its’ very nature limits the amount of light that the sensor can record. A micro lens array can gather more information that just x-y coordinates but suffers from scaling.</w:t>
       </w:r>
     </w:p>
     <w:p>
@@ -361,10 +319,10 @@
         <w:t>n</w:t>
       </w:r>
       <w:r>
-        <w:t xml:space="preserve">optic information about our illuminated object. These properties, of uniqueness, in theory allow us a better </w:t>
-      </w:r>
-      <w:r>
-        <w:t>scaling that can be utilized by a micro lens array system. Another important point is that diffusers which are essentially phase shifter elements can concentrate the light from a 4-D light field into a 2-D sensor better than an amplitude mask using Fourier optics.</w:t>
+        <w:t xml:space="preserve">optic information about our illuminated object. These properties, of uniqueness, in theory allow us a better scaling that can be utilized by a micro lens array system. Another important point is that diffusers which are essentially phase </w:t>
+      </w:r>
+      <w:r>
+        <w:t>shifter elements can concentrate the light from a 4-D light field into a 2-D sensor better than an amplitude mask using Fourier optics.</w:t>
       </w:r>
     </w:p>
     <w:p>
@@ -608,6 +566,14 @@
                             <w:szCs w:val="16"/>
                           </w:rPr>
                           <w:t>Lateral dependencies of PSF thru diffuser</w:t>
+                        </w:r>
+                        <w:r>
+                          <w:rPr>
+                            <w:noProof/>
+                            <w:sz w:val="16"/>
+                            <w:szCs w:val="16"/>
+                          </w:rPr>
+                          <w:t xml:space="preserve"> ( Borrowed from [1])</w:t>
                         </w:r>
                       </w:p>
                     </wne:txbxContent>
@@ -835,6 +801,27 @@
                           </w:rPr>
                           <w:t>Top level flow of DiffuserCam</w:t>
                         </w:r>
+                        <w:r>
+                          <w:rPr>
+                            <w:sz w:val="16"/>
+                            <w:szCs w:val="16"/>
+                          </w:rPr>
+                          <w:t xml:space="preserve"> </w:t>
+                        </w:r>
+                        <w:r>
+                          <w:rPr>
+                            <w:sz w:val="16"/>
+                            <w:szCs w:val="16"/>
+                          </w:rPr>
+                          <w:t>(Borrowed</w:t>
+                        </w:r>
+                        <w:r>
+                          <w:rPr>
+                            <w:sz w:val="16"/>
+                            <w:szCs w:val="16"/>
+                          </w:rPr>
+                          <w:t xml:space="preserve"> from [1])</w:t>
+                        </w:r>
                       </w:p>
                     </wne:txbxContent>
                   </wp:txbx>
@@ -1953,22 +1940,37 @@
         </w:rPr>
       </w:pPr>
       <w:r>
-        <w:t>All results are using the FISTA algorithm that was outlined in the previous method section. The average computation time for reconstruction is about 30 seconds for 100 iterations. This is run on a Dell workstation that uses an Intel Core i7-8700 CPU @ 3.2Ghz with 32.0GB of RAM using Windows 10 Enterprise operating system. All code is run on PyCharm 2020.1.1 Professional Edition. Python code is downloaded and slightly modified to run on our workstation environment from</w:t>
+        <w:t>All results are using the FISTA algorithm</w:t>
+      </w:r>
+      <w:r>
+        <w:rPr>
+          <w:lang w:val="en-US"/>
+        </w:rPr>
+        <w:t>, a speedup of the gradient method</w:t>
+      </w:r>
+      <w:r>
+        <w:t xml:space="preserve"> that was outlined in the previous</w:t>
+      </w:r>
+      <w:r>
+        <w:rPr>
+          <w:lang w:val="en-US"/>
+        </w:rPr>
+        <w:t xml:space="preserve"> </w:t>
+      </w:r>
+      <w:r>
+        <w:t xml:space="preserve">section. The average computation time for reconstruction is about 30 seconds for 100 iterations. This is run on a Dell workstation that uses an Intel Core i7-8700 CPU @ 3.2Ghz with 32.0GB of RAM using Windows 10 Enterprise operating system. All code is run on PyCharm 2020.1.1 Professional Edition. Python code is downloaded and slightly modified to run on our workstation environment from </w:t>
+      </w:r>
+      <w:r>
+        <w:rPr>
+          <w:lang w:val="en-US"/>
+        </w:rPr>
+        <w:t>[1]</w:t>
       </w:r>
       <w:r>
         <w:rPr>
           <w:lang w:val="en-US"/>
         </w:rPr>
         <w:t>.</w:t>
-      </w:r>
-      <w:r>
-        <w:t xml:space="preserve"> </w:t>
-      </w:r>
-      <w:r>
-        <w:rPr>
-          <w:lang w:val="en-US"/>
-        </w:rPr>
-        <w:t>[1]</w:t>
       </w:r>
     </w:p>
     <w:p>
@@ -2220,7 +2222,16 @@
         </w:rPr>
       </w:pPr>
       <w:r>
-        <w:t>One example of a stability and repeatable solution is the conversion of a raspberry sensor (list the type that is used) for measurements. The first problem with using a sensor like the raspberry pi sensor is that the sensor is not a flat sensor and requires that the attached lens be removed to place the diffuser a few millimeters away to produce a goo</w:t>
+        <w:t>One example of a stability and repeatable solution is the conversion of a raspberry sensor</w:t>
+      </w:r>
+      <w:r>
+        <w:rPr>
+          <w:lang w:val="en-US"/>
+        </w:rPr>
+        <w:t xml:space="preserve"> </w:t>
+      </w:r>
+      <w:r>
+        <w:t>for measurements. The first problem with using a sensor like the raspberry pi sensor is that the sensor is not a flat sensor and requires that the attached lens be removed to place the diffuser a few millimeters away to produce a goo</w:t>
       </w:r>
       <w:r>
         <w:rPr>
@@ -2229,7 +2240,7 @@
         <w:t>d</w:t>
       </w:r>
       <w:r>
-        <w:t xml:space="preserve"> caustic pattern.</w:t>
+        <w:t xml:space="preserve"> caustic pattern</w:t>
       </w:r>
       <w:r>
         <w:rPr>
@@ -2250,6 +2261,12 @@
         <w:t>)</w:t>
       </w:r>
       <w:r>
+        <w:rPr>
+          <w:lang w:val="en-US"/>
+        </w:rPr>
+        <w:t>.</w:t>
+      </w:r>
+      <w:r>
         <w:t xml:space="preserve"> However, this requires some disassembly</w:t>
       </w:r>
       <w:r>
@@ -2309,7 +2326,7 @@
         <w:pStyle w:val="BodyText"/>
       </w:pPr>
       <w:r>
-        <w:t xml:space="preserve">As a result, with a small investment, several hundred dollars, we propose a more stable and practical solution that increases the prospect of repeated success.  As a first step we construct a custom housing using a 3-d printer. Below is a diagram of the housing. (See diagram). The housing is built on top of a sensor (list part #) </w:t>
+        <w:t>As a result, with a small investment, several hundred dollars, we propose a more stable and practical solution that increases the prospect of repeated success.  As a first step we construct a custom housing using a 3-d printer. The housing is built on top of a sensor</w:t>
       </w:r>
       <w:r>
         <w:rPr>
@@ -2684,7 +2701,37 @@
         <w:rPr>
           <w:lang w:val="en-US"/>
         </w:rPr>
-        <w:t>. The light field that we approximate only then has for phase distribution only. This of course is an assumption that means that there are no effects from off-axis. A third concern with using a diffuser cam lensless system is the number of calibrations needed for good reconstruction.</w:t>
+        <w:t>. The light field that we approximate</w:t>
+      </w:r>
+      <w:r>
+        <w:rPr>
+          <w:lang w:val="en-US"/>
+        </w:rPr>
+        <w:t xml:space="preserve"> </w:t>
+      </w:r>
+      <w:r>
+        <w:rPr>
+          <w:lang w:val="en-US"/>
+        </w:rPr>
+        <w:t xml:space="preserve">then </w:t>
+      </w:r>
+      <w:r>
+        <w:rPr>
+          <w:lang w:val="en-US"/>
+        </w:rPr>
+        <w:t>must</w:t>
+      </w:r>
+      <w:r>
+        <w:rPr>
+          <w:lang w:val="en-US"/>
+        </w:rPr>
+        <w:t xml:space="preserve"> be solved</w:t>
+      </w:r>
+      <w:r>
+        <w:rPr>
+          <w:lang w:val="en-US"/>
+        </w:rPr>
+        <w:t xml:space="preserve"> for phase distribution only. This of course is an assumption that means that there are no effects from off-axis. A third concern with using a diffuser cam lensless system is the number of calibrations needed for good reconstruction.</w:t>
       </w:r>
       <w:r>
         <w:rPr>
@@ -2720,7 +2767,19 @@
         <w:rPr>
           <w:lang w:val="en-US"/>
         </w:rPr>
-        <w:t xml:space="preserve">, which adds complexity to the overall system and makes reconstruction problematic for objects that are complex. Finally, the number of point sources of the object limit the accuracy of reconstruction. Note this is different than a regular camera where the </w:t>
+        <w:t>, which adds complexity to the overall system and makes reconstruction problematic for objects that are complex. Finally, the number of point sources of the object limit the accuracy of reconstruction. Note</w:t>
+      </w:r>
+      <w:r>
+        <w:rPr>
+          <w:lang w:val="en-US"/>
+        </w:rPr>
+        <w:t>,</w:t>
+      </w:r>
+      <w:r>
+        <w:rPr>
+          <w:lang w:val="en-US"/>
+        </w:rPr>
+        <w:t xml:space="preserve"> this is different than a regular camera where the </w:t>
       </w:r>
       <w:r>
         <w:rPr>
@@ -2911,7 +2970,237 @@
         <w:rPr>
           <w:lang w:val="en-US"/>
         </w:rPr>
-        <w:t xml:space="preserve"> We were not able to get a satisfactory caustic pattern that would allow us </w:t>
+        <w:t xml:space="preserve"> We were not able to get a satisfactory caustic pattern that would allow us with some accuracy to recover the object. Also, with both of our chosen diffusers, single sided </w:t>
+      </w:r>
+      <w:r>
+        <w:rPr>
+          <w:lang w:val="en-US"/>
+        </w:rPr>
+        <w:t>tape,</w:t>
+      </w:r>
+      <w:r>
+        <w:rPr>
+          <w:lang w:val="en-US"/>
+        </w:rPr>
+        <w:t xml:space="preserve"> and </w:t>
+      </w:r>
+      <w:r>
+        <w:rPr>
+          <w:lang w:val="en-US"/>
+        </w:rPr>
+        <w:t>double-sided</w:t>
+      </w:r>
+      <w:r>
+        <w:rPr>
+          <w:lang w:val="en-US"/>
+        </w:rPr>
+        <w:t xml:space="preserve"> tape, we had the same point spread function on our sensor</w:t>
+      </w:r>
+      <w:r>
+        <w:rPr>
+          <w:lang w:val="en-US"/>
+        </w:rPr>
+        <w:t>.</w:t>
+      </w:r>
+    </w:p>
+    <w:p>
+      <w:pPr>
+        <w:pStyle w:val="BodyText"/>
+        <w:rPr>
+          <w:lang w:val="en-US"/>
+        </w:rPr>
+      </w:pPr>
+      <w:r>
+        <w:rPr>
+          <w:lang w:val="en-US"/>
+        </w:rPr>
+        <w:t>There are three things that we would like to expand on after this project. The first</w:t>
+      </w:r>
+      <w:r>
+        <w:rPr>
+          <w:lang w:val="en-US"/>
+        </w:rPr>
+        <w:t xml:space="preserve"> is </w:t>
+      </w:r>
+      <w:r>
+        <w:rPr>
+          <w:lang w:val="en-US"/>
+        </w:rPr>
+        <w:t>to develop a way to rapidly perform PSF measurements from various depths and off-axis with a minimal of preparation and with automation if possible.</w:t>
+      </w:r>
+      <w:r>
+        <w:rPr>
+          <w:lang w:val="en-US"/>
+        </w:rPr>
+        <w:t xml:space="preserve"> Here we would like to include the use of a digital micrometer device(DMD) to be included in the light path. The system would then comprise a laser directed at a DMD</w:t>
+      </w:r>
+      <w:r>
+        <w:rPr>
+          <w:lang w:val="en-US"/>
+        </w:rPr>
+        <w:t xml:space="preserve"> </w:t>
+      </w:r>
+      <w:r>
+        <w:rPr>
+          <w:lang w:val="en-US"/>
+        </w:rPr>
+        <w:t xml:space="preserve">that would then be aimed at a small pin </w:t>
+      </w:r>
+      <w:r>
+        <w:rPr>
+          <w:lang w:val="en-US"/>
+        </w:rPr>
+        <w:lastRenderedPageBreak/>
+        <w:t>hole aperture. From the aperture, the light ray would strike our diffuser at different angles.</w:t>
+      </w:r>
+    </w:p>
+    <w:p>
+      <w:pPr>
+        <w:pStyle w:val="BodyText"/>
+        <w:rPr>
+          <w:lang w:val="en-US"/>
+        </w:rPr>
+      </w:pPr>
+      <w:r>
+        <w:rPr>
+          <w:lang w:val="en-US"/>
+        </w:rPr>
+        <w:t>The second item that w</w:t>
+      </w:r>
+      <w:r>
+        <w:rPr>
+          <w:lang w:val="en-US"/>
+        </w:rPr>
+        <w:t>e</w:t>
+      </w:r>
+      <w:r>
+        <w:t xml:space="preserve"> hope to explore</w:t>
+      </w:r>
+      <w:r>
+        <w:rPr>
+          <w:lang w:val="en-US"/>
+        </w:rPr>
+        <w:t xml:space="preserve"> is to </w:t>
+      </w:r>
+      <w:r>
+        <w:t>model PSF</w:t>
+      </w:r>
+      <w:r>
+        <w:rPr>
+          <w:lang w:val="en-US"/>
+        </w:rPr>
+        <w:t>s</w:t>
+      </w:r>
+      <w:r>
+        <w:t xml:space="preserve"> with a formula </w:t>
+      </w:r>
+      <w:r>
+        <w:rPr>
+          <w:lang w:val="en-US"/>
+        </w:rPr>
+        <w:t>like</w:t>
+      </w:r>
+      <w:r>
+        <w:t xml:space="preserve"> </w:t>
+      </w:r>
+      <w:r>
+        <w:t>J</w:t>
+      </w:r>
+      <w:r>
+        <w:rPr>
+          <w:lang w:val="en-US"/>
+        </w:rPr>
+        <w:t>i</w:t>
+      </w:r>
+      <w:r>
+        <w:t>n</w:t>
+      </w:r>
+      <w:r>
+        <w:rPr>
+          <w:lang w:val="en-US"/>
+        </w:rPr>
+        <w:t xml:space="preserve"> [</w:t>
+      </w:r>
+      <w:r>
+        <w:rPr>
+          <w:lang w:val="en-US"/>
+        </w:rPr>
+        <w:t>7]</w:t>
+      </w:r>
+      <w:r>
+        <w:t xml:space="preserve"> </w:t>
+      </w:r>
+      <w:r>
+        <w:t>and</w:t>
+      </w:r>
+      <w:r>
+        <w:t xml:space="preserve"> look at off</w:t>
+      </w:r>
+      <w:r>
+        <w:rPr>
+          <w:lang w:val="en-US"/>
+        </w:rPr>
+        <w:t>-</w:t>
+      </w:r>
+      <w:r>
+        <w:t>axis performance</w:t>
+      </w:r>
+      <w:r>
+        <w:rPr>
+          <w:lang w:val="en-US"/>
+        </w:rPr>
+        <w:t xml:space="preserve">. </w:t>
+      </w:r>
+      <w:r>
+        <w:rPr>
+          <w:lang w:val="en-US"/>
+        </w:rPr>
+        <w:t>Jin</w:t>
+      </w:r>
+      <w:r>
+        <w:rPr>
+          <w:lang w:val="en-US"/>
+        </w:rPr>
+        <w:t xml:space="preserve"> </w:t>
+      </w:r>
+      <w:r>
+        <w:t xml:space="preserve">outlines a method that can help with avoiding the use of extensive calibration </w:t>
+      </w:r>
+      <w:r>
+        <w:t>to</w:t>
+      </w:r>
+      <w:r>
+        <w:t xml:space="preserve"> provide better reconstruction. The idea is based on using Fourier optics first to express the system PSF as a function with only one unknown variable, which is the diffuser phase distribution.  Then</w:t>
+      </w:r>
+      <w:r>
+        <w:rPr>
+          <w:lang w:val="en-US"/>
+        </w:rPr>
+        <w:t xml:space="preserve"> Jin</w:t>
+      </w:r>
+      <w:r>
+        <w:t xml:space="preserve"> proceeds to estimate the diffuser phase by using laser beam shaping theory. Using an architecture with a </w:t>
+      </w:r>
+      <w:r>
+        <w:t>Fourier</w:t>
+      </w:r>
+      <w:r>
+        <w:t xml:space="preserve"> lens between the diffuser and the sensor, and that fact that a far-field distribution of laser beams is proportional to the Fourier Transform of the near-field distribution, the phase of the diffuser corresponds to the phase of the diffuser which then corresponds </w:t>
+      </w:r>
+      <w:r>
+        <w:rPr>
+          <w:lang w:val="en-US"/>
+        </w:rPr>
+        <w:t>to</w:t>
+      </w:r>
+      <w:r>
+        <w:t xml:space="preserve"> the near-field component, retrievable by phase retrieval methods</w:t>
+      </w:r>
+      <w:r>
+        <w:rPr>
+          <w:lang w:val="en-US"/>
+        </w:rPr>
+        <w:t xml:space="preserve"> [9].</w:t>
       </w:r>
     </w:p>
     <w:p>
@@ -2926,31 +3215,73 @@
         <w:rPr>
           <w:lang w:val="en-US"/>
         </w:rPr>
-        <w:t xml:space="preserve">with some accuracy to recover the object. Also, with both of our chosen diffusers, single sided </w:t>
-      </w:r>
-      <w:r>
-        <w:rPr>
-          <w:lang w:val="en-US"/>
-        </w:rPr>
-        <w:t>tape,</w:t>
-      </w:r>
-      <w:r>
-        <w:rPr>
-          <w:lang w:val="en-US"/>
-        </w:rPr>
-        <w:t xml:space="preserve"> and </w:t>
-      </w:r>
-      <w:r>
-        <w:rPr>
-          <w:lang w:val="en-US"/>
-        </w:rPr>
-        <w:t>double-sided</w:t>
-      </w:r>
-      <w:r>
-        <w:rPr>
-          <w:lang w:val="en-US"/>
-        </w:rPr>
-        <w:t xml:space="preserve"> tape, we had the same point spread function on our sensor</w:t>
+        <w:t>T</w:t>
+      </w:r>
+      <w:r>
+        <w:rPr>
+          <w:lang w:val="en-US"/>
+        </w:rPr>
+        <w:t xml:space="preserve">he third area that we would like to expand on is how the models </w:t>
+      </w:r>
+      <w:r>
+        <w:rPr>
+          <w:lang w:val="en-US"/>
+        </w:rPr>
+        <w:t>are built a</w:t>
+      </w:r>
+      <w:r>
+        <w:rPr>
+          <w:lang w:val="en-US"/>
+        </w:rPr>
+        <w:t>round</w:t>
+      </w:r>
+      <w:r>
+        <w:rPr>
+          <w:lang w:val="en-US"/>
+        </w:rPr>
+        <w:t xml:space="preserve"> light field fundamentals. For example, our diffuser cam using the ideas outlined by </w:t>
+      </w:r>
+      <w:r>
+        <w:rPr>
+          <w:lang w:val="en-US"/>
+        </w:rPr>
+        <w:t>Antipa [</w:t>
+      </w:r>
+      <w:r>
+        <w:rPr>
+          <w:lang w:val="en-US"/>
+        </w:rPr>
+        <w:t>1] is built by using ray optics. Here we note the main limitation of this approach is that</w:t>
+      </w:r>
+      <w:r>
+        <w:rPr>
+          <w:lang w:val="en-US"/>
+        </w:rPr>
+        <w:t xml:space="preserve"> it</w:t>
+      </w:r>
+      <w:r>
+        <w:rPr>
+          <w:lang w:val="en-US"/>
+        </w:rPr>
+        <w:t xml:space="preserve"> assumes that the diffuser to sensor distances </w:t>
+      </w:r>
+      <w:r>
+        <w:rPr>
+          <w:lang w:val="en-US"/>
+        </w:rPr>
+        <w:t>is</w:t>
+      </w:r>
+      <w:r>
+        <w:rPr>
+          <w:lang w:val="en-US"/>
+        </w:rPr>
+        <w:t xml:space="preserve"> small. For many applications this is not a good </w:t>
+      </w:r>
+      <w:r>
+        <w:rPr>
+          <w:lang w:val="en-US"/>
+        </w:rPr>
+        <w:t>assumption</w:t>
       </w:r>
       <w:r>
         <w:rPr>
@@ -2958,169 +3289,88 @@
         </w:rPr>
         <w:t>.</w:t>
       </w:r>
-    </w:p>
-    <w:p>
-      <w:pPr>
-        <w:pStyle w:val="BodyText"/>
-        <w:rPr>
-          <w:lang w:val="en-US"/>
-        </w:rPr>
-      </w:pPr>
-      <w:r>
-        <w:rPr>
-          <w:lang w:val="en-US"/>
-        </w:rPr>
-        <w:t>There are three things that we would like to expand on after this project. The first</w:t>
-      </w:r>
-      <w:r>
-        <w:rPr>
-          <w:lang w:val="en-US"/>
-        </w:rPr>
-        <w:t xml:space="preserve"> is </w:t>
-      </w:r>
-      <w:r>
-        <w:t>&lt;We are currently setting up a lab to replicate the work of Antipa</w:t>
-      </w:r>
-      <w:proofErr w:type="gramStart"/>
-      <w:r>
-        <w:t>…..</w:t>
-      </w:r>
-      <w:proofErr w:type="gramEnd"/>
-      <w:r>
-        <w:t>&gt;&lt; Here are some specs from the system that we are trying to build &gt;</w:t>
-      </w:r>
-      <w:r>
-        <w:rPr>
-          <w:lang w:val="en-US"/>
-        </w:rPr>
-        <w:t xml:space="preserve">. </w:t>
-      </w:r>
-    </w:p>
-    <w:p>
-      <w:pPr>
-        <w:pStyle w:val="BodyText"/>
-        <w:rPr>
-          <w:lang w:val="en-US"/>
-        </w:rPr>
-      </w:pPr>
-      <w:r>
-        <w:rPr>
-          <w:lang w:val="en-US"/>
-        </w:rPr>
-        <w:t>The second item that w</w:t>
-      </w:r>
-      <w:r>
-        <w:rPr>
-          <w:lang w:val="en-US"/>
-        </w:rPr>
-        <w:t>e</w:t>
-      </w:r>
-      <w:r>
-        <w:t xml:space="preserve"> hope to explore</w:t>
-      </w:r>
-      <w:r>
-        <w:rPr>
-          <w:lang w:val="en-US"/>
-        </w:rPr>
-        <w:t xml:space="preserve"> is to </w:t>
-      </w:r>
-      <w:r>
-        <w:t>model PSF</w:t>
-      </w:r>
-      <w:r>
-        <w:rPr>
-          <w:lang w:val="en-US"/>
-        </w:rPr>
-        <w:t>s</w:t>
-      </w:r>
-      <w:r>
-        <w:t xml:space="preserve"> with a formula </w:t>
-      </w:r>
-      <w:r>
-        <w:t>like</w:t>
-      </w:r>
-      <w:r>
-        <w:t xml:space="preserve"> J</w:t>
-      </w:r>
-      <w:r>
-        <w:rPr>
-          <w:lang w:val="en-US"/>
-        </w:rPr>
-        <w:t>i</w:t>
-      </w:r>
-      <w:r>
-        <w:t>n</w:t>
-      </w:r>
-      <w:r>
-        <w:rPr>
-          <w:lang w:val="en-US"/>
-        </w:rPr>
-        <w:t>[X}</w:t>
-      </w:r>
-      <w:r>
+      <w:r>
+        <w:rPr>
+          <w:lang w:val="en-US"/>
+        </w:rPr>
+        <w:t xml:space="preserve"> An</w:t>
+      </w:r>
+      <w:r>
+        <w:rPr>
+          <w:lang w:val="en-US"/>
+        </w:rPr>
+        <w:t xml:space="preserve"> alternative way would use wave-optics that better model diffractive effects.</w:t>
+      </w:r>
+      <w:r>
+        <w:rPr>
+          <w:lang w:val="en-US"/>
+        </w:rPr>
+        <w:t xml:space="preserve"> Here the Wigner distribution</w:t>
+      </w:r>
+      <w:r>
+        <w:rPr>
+          <w:lang w:val="en-US"/>
+        </w:rPr>
+        <w:t>, originally developed to study quantum mechanics, can be used</w:t>
+      </w:r>
+      <w:r>
+        <w:rPr>
+          <w:lang w:val="en-US"/>
+        </w:rPr>
         <w:t xml:space="preserve"> </w:t>
       </w:r>
-      <w:proofErr w:type="gramStart"/>
-      <w:r>
-        <w:t>and also</w:t>
-      </w:r>
-      <w:proofErr w:type="gramEnd"/>
-      <w:r>
-        <w:t xml:space="preserve"> look at off -axis </w:t>
-      </w:r>
-      <w:r>
-        <w:lastRenderedPageBreak/>
-        <w:t>performance</w:t>
-      </w:r>
-      <w:r>
-        <w:rPr>
-          <w:lang w:val="en-US"/>
-        </w:rPr>
-        <w:t xml:space="preserve">. </w:t>
-      </w:r>
-      <w:r>
-        <w:t xml:space="preserve">The paper from( reference </w:t>
-      </w:r>
-      <w:r>
-        <w:rPr>
-          <w:lang w:val="en-US"/>
-        </w:rPr>
-        <w:t>&lt;</w:t>
-      </w:r>
-      <w:r>
-        <w:t xml:space="preserve">JIN&gt; outlines a method that can help with avoiding the use of extensive calibration in order to provide better reconstruction. The idea is based on using Fourier optics first to express the system PSF as a function with only one unknown variable, which is the diffuser phase distribution.  Then </w:t>
-      </w:r>
-      <w:proofErr w:type="spellStart"/>
-      <w:r>
-        <w:t>JIn</w:t>
-      </w:r>
-      <w:proofErr w:type="spellEnd"/>
-      <w:r>
-        <w:t xml:space="preserve"> et al. proceeds to estimate the diffuser phase by using laser beam shaping theory. Using an architecture with a </w:t>
-      </w:r>
-      <w:r>
-        <w:t>Fourier</w:t>
-      </w:r>
-      <w:r>
-        <w:t xml:space="preserve"> lens between the diffuser and the sensor, and that fact that a far-field distribution of laser beams is proportional to the Fourier Transform of the near-field distribution, the phase of the diffuser corresponds to the phase of the diffuser which then corresponds </w:t>
-      </w:r>
-      <w:r>
-        <w:rPr>
-          <w:lang w:val="en-US"/>
-        </w:rPr>
-        <w:t>to</w:t>
-      </w:r>
-      <w:r>
-        <w:t xml:space="preserve"> the near-field component, retrievable by phase retrieval methods( here we make reference to </w:t>
-      </w:r>
-      <w:proofErr w:type="spellStart"/>
-      <w:r>
-        <w:t>JIn’s</w:t>
-      </w:r>
-      <w:proofErr w:type="spellEnd"/>
-      <w:r>
-        <w:t xml:space="preserve"> paper and use ref 20-22}</w:t>
-      </w:r>
+      <w:r>
+        <w:rPr>
+          <w:lang w:val="en-US"/>
+        </w:rPr>
+        <w:t>to model the light field without the diffuser to sensor constraint</w:t>
+      </w:r>
+      <w:r>
+        <w:rPr>
+          <w:lang w:val="en-US"/>
+        </w:rPr>
+        <w:t xml:space="preserve"> [10].</w:t>
+      </w:r>
+    </w:p>
+    <w:p>
+      <w:pPr>
+        <w:jc w:val="both"/>
+      </w:pPr>
+      <w:r>
+        <w:t xml:space="preserve">The overall paradigm of using a diffuser to capture 4-D plenoptic information in a 2-D sensor </w:t>
+      </w:r>
+      <w:r>
+        <w:t xml:space="preserve">in engineering terms </w:t>
+      </w:r>
+      <w:r>
+        <w:t>means less samples and an overall reduction in the complexity of the acquisition system. This translates into</w:t>
+      </w:r>
+      <w:r>
+        <w:t xml:space="preserve"> </w:t>
+      </w:r>
+      <w:r>
+        <w:t>1) less power, 2)</w:t>
+      </w:r>
+      <w:r>
+        <w:t xml:space="preserve"> </w:t>
+      </w:r>
+      <w:r>
+        <w:t>less hardware</w:t>
+      </w:r>
+      <w:r>
+        <w:t xml:space="preserve"> </w:t>
+      </w:r>
+      <w:r>
+        <w:t xml:space="preserve">,3) simpler algorithms for acquiring (directly proportional to hardware), 4) less speed for sampling (even non-uniform sampling), 5) less bandwidth, and 6) less storage </w:t>
+      </w:r>
+      <w:r>
+        <w:t>and a general ability of the engineer to trade-off performance given the “compactness” of sensing.</w:t>
+      </w:r>
+    </w:p>
+    <w:p>
+      <w:pPr>
+        <w:jc w:val="both"/>
+      </w:pPr>
     </w:p>
     <w:p>
       <w:pPr>
@@ -3134,105 +3384,31 @@
         <w:rPr>
           <w:lang w:val="en-US"/>
         </w:rPr>
-        <w:t>T</w:t>
-      </w:r>
-      <w:r>
-        <w:rPr>
-          <w:lang w:val="en-US"/>
-        </w:rPr>
-        <w:t xml:space="preserve">he third area that we would like to expand on is how the models </w:t>
-      </w:r>
-      <w:r>
-        <w:rPr>
-          <w:lang w:val="en-US"/>
-        </w:rPr>
-        <w:t>are built a</w:t>
-      </w:r>
-      <w:r>
-        <w:rPr>
-          <w:lang w:val="en-US"/>
-        </w:rPr>
-        <w:t>round</w:t>
-      </w:r>
-      <w:r>
-        <w:rPr>
-          <w:lang w:val="en-US"/>
-        </w:rPr>
-        <w:t xml:space="preserve"> light field fundamentals. For example, our diffuser cam using the ideas outlined by </w:t>
-      </w:r>
-      <w:proofErr w:type="gramStart"/>
-      <w:r>
-        <w:rPr>
-          <w:lang w:val="en-US"/>
-        </w:rPr>
-        <w:t>Antipa[</w:t>
-      </w:r>
-      <w:proofErr w:type="gramEnd"/>
-      <w:r>
-        <w:rPr>
-          <w:lang w:val="en-US"/>
-        </w:rPr>
-        <w:t>1] is built by using ray optics. Here we note the main limitation of this approach is that</w:t>
-      </w:r>
-      <w:r>
-        <w:rPr>
-          <w:lang w:val="en-US"/>
-        </w:rPr>
-        <w:t xml:space="preserve"> it</w:t>
-      </w:r>
-      <w:r>
-        <w:rPr>
-          <w:lang w:val="en-US"/>
-        </w:rPr>
-        <w:t xml:space="preserve"> assumes that the diffuser to sensor distances </w:t>
-      </w:r>
-      <w:r>
-        <w:rPr>
-          <w:lang w:val="en-US"/>
-        </w:rPr>
-        <w:t>is</w:t>
-      </w:r>
-      <w:r>
-        <w:rPr>
-          <w:lang w:val="en-US"/>
-        </w:rPr>
-        <w:t xml:space="preserve"> small. For many applications this is not a good </w:t>
-      </w:r>
-      <w:r>
-        <w:rPr>
-          <w:lang w:val="en-US"/>
-        </w:rPr>
-        <w:t>assumption</w:t>
-      </w:r>
-      <w:r>
-        <w:rPr>
-          <w:lang w:val="en-US"/>
-        </w:rPr>
-        <w:t>.</w:t>
-      </w:r>
-      <w:r>
-        <w:rPr>
-          <w:lang w:val="en-US"/>
-        </w:rPr>
-        <w:t xml:space="preserve"> An</w:t>
-      </w:r>
-      <w:r>
-        <w:rPr>
-          <w:lang w:val="en-US"/>
-        </w:rPr>
-        <w:t xml:space="preserve"> alternative way would use wave-optics that better model diffractive effects.</w:t>
-      </w:r>
-      <w:r>
-        <w:rPr>
-          <w:lang w:val="en-US"/>
-        </w:rPr>
-        <w:t xml:space="preserve"> Here the Wigner distribution</w:t>
-      </w:r>
-      <w:r>
-        <w:rPr>
-          <w:lang w:val="en-US"/>
-        </w:rPr>
-        <w:t>, originally developed to study quantum mechanics, can be used</w:t>
+        <w:t xml:space="preserve">Further developing </w:t>
+      </w:r>
+      <w:r>
+        <w:rPr>
+          <w:lang w:val="en-US"/>
+        </w:rPr>
+        <w:t>d</w:t>
+      </w:r>
+      <w:r>
+        <w:rPr>
+          <w:lang w:val="en-US"/>
+        </w:rPr>
+        <w:t>iffuser light field modeling</w:t>
+      </w:r>
+      <w:r>
+        <w:rPr>
+          <w:lang w:val="en-US"/>
+        </w:rPr>
+        <w:t xml:space="preserve"> to the point where complex objects can be reconstructed</w:t>
+      </w:r>
+      <w:r>
+        <w:rPr>
+          <w:lang w:val="en-US"/>
+        </w:rPr>
+        <w:t xml:space="preserve"> with robust and repeatable results</w:t>
       </w:r>
       <w:r>
         <w:rPr>
@@ -3244,122 +3420,6 @@
         <w:rPr>
           <w:lang w:val="en-US"/>
         </w:rPr>
-        <w:t xml:space="preserve">to model the light field without the diffuser to sensor </w:t>
-      </w:r>
-      <w:proofErr w:type="gramStart"/>
-      <w:r>
-        <w:rPr>
-          <w:lang w:val="en-US"/>
-        </w:rPr>
-        <w:t>constraint( see</w:t>
-      </w:r>
-      <w:proofErr w:type="gramEnd"/>
-      <w:r>
-        <w:rPr>
-          <w:lang w:val="en-US"/>
-        </w:rPr>
-        <w:t xml:space="preserve"> reference for </w:t>
-      </w:r>
-      <w:proofErr w:type="spellStart"/>
-      <w:r>
-        <w:rPr>
-          <w:lang w:val="en-US"/>
-        </w:rPr>
-        <w:t>wigner</w:t>
-      </w:r>
-      <w:proofErr w:type="spellEnd"/>
-      <w:r>
-        <w:rPr>
-          <w:lang w:val="en-US"/>
-        </w:rPr>
-        <w:t>)</w:t>
-      </w:r>
-    </w:p>
-    <w:p>
-      <w:pPr>
-        <w:jc w:val="both"/>
-      </w:pPr>
-      <w:r>
-        <w:t xml:space="preserve">The overall paradigm of using a diffuser to capture 4-D plenoptic information in a 2-D sensor </w:t>
-      </w:r>
-      <w:r>
-        <w:t xml:space="preserve">in engineering terms </w:t>
-      </w:r>
-      <w:r>
-        <w:t>means less samples and an overall reduction in the complexity of the acquisition system. This translates into</w:t>
-      </w:r>
-      <w:r>
-        <w:t xml:space="preserve"> </w:t>
-      </w:r>
-      <w:r>
-        <w:t>1) less power, 2)</w:t>
-      </w:r>
-      <w:r>
-        <w:t xml:space="preserve"> </w:t>
-      </w:r>
-      <w:r>
-        <w:t>less hardware</w:t>
-      </w:r>
-      <w:r>
-        <w:t xml:space="preserve"> </w:t>
-      </w:r>
-      <w:r>
-        <w:t>,3) simpler algorithms for acquiring (directly proportional to hardware), 4) less speed for sampling (even non-uniform sampling), 5) less bandwidth, and 6) less storage and a general ability of the engineer to trade-off performance given the “compactness” of sensing.</w:t>
-      </w:r>
-    </w:p>
-    <w:p>
-      <w:pPr>
-        <w:jc w:val="both"/>
-      </w:pPr>
-    </w:p>
-    <w:p>
-      <w:pPr>
-        <w:pStyle w:val="BodyText"/>
-        <w:ind w:firstLine="0pt"/>
-        <w:rPr>
-          <w:lang w:val="en-US"/>
-        </w:rPr>
-      </w:pPr>
-      <w:r>
-        <w:rPr>
-          <w:lang w:val="en-US"/>
-        </w:rPr>
-        <w:t xml:space="preserve">Further developing </w:t>
-      </w:r>
-      <w:r>
-        <w:rPr>
-          <w:lang w:val="en-US"/>
-        </w:rPr>
-        <w:t>d</w:t>
-      </w:r>
-      <w:r>
-        <w:rPr>
-          <w:lang w:val="en-US"/>
-        </w:rPr>
-        <w:t>iffuser light field modeling</w:t>
-      </w:r>
-      <w:r>
-        <w:rPr>
-          <w:lang w:val="en-US"/>
-        </w:rPr>
-        <w:t xml:space="preserve"> to the point where complex objects can be reconstructed</w:t>
-      </w:r>
-      <w:r>
-        <w:rPr>
-          <w:lang w:val="en-US"/>
-        </w:rPr>
-        <w:t xml:space="preserve"> with robust and repeatable results</w:t>
-      </w:r>
-      <w:r>
-        <w:rPr>
-          <w:lang w:val="en-US"/>
-        </w:rPr>
-        <w:t xml:space="preserve"> </w:t>
-      </w:r>
-      <w:r>
-        <w:rPr>
-          <w:lang w:val="en-US"/>
-        </w:rPr>
         <w:t>wil</w:t>
       </w:r>
       <w:r>
@@ -3396,7 +3456,19 @@
         <w:rPr>
           <w:lang w:val="en-US"/>
         </w:rPr>
-        <w:t xml:space="preserve"> many new and interesting applications. </w:t>
+        <w:t xml:space="preserve"> many new and interesting </w:t>
+      </w:r>
+      <w:r>
+        <w:rPr>
+          <w:lang w:val="en-US"/>
+        </w:rPr>
+        <w:t xml:space="preserve">computational imaging </w:t>
+      </w:r>
+      <w:r>
+        <w:rPr>
+          <w:lang w:val="en-US"/>
+        </w:rPr>
+        <w:t xml:space="preserve">applications. </w:t>
       </w:r>
     </w:p>
     <w:p>
@@ -3405,88 +3477,6 @@
       </w:pPr>
       <w:r>
         <w:t>References</w:t>
-      </w:r>
-    </w:p>
-    <w:p>
-      <w:pPr>
-        <w:pStyle w:val="BodyText"/>
-      </w:pPr>
-      <w:r>
-        <w:t xml:space="preserve">The template will number citations consecutively within brackets [1]. The sentence punctuation follows the bracket [2]. Refer simply to the reference number, as in [3]—do not use </w:t>
-      </w:r>
-      <w:r>
-        <w:t>“Ref. [3]” or “reference [3]” except at the beginning of a sentence: “Reference [3] was the first</w:t>
-      </w:r>
-      <w:r>
-        <w:rPr>
-          <w:lang w:val="en-US"/>
-        </w:rPr>
-        <w:t xml:space="preserve"> </w:t>
-      </w:r>
-      <w:r>
-        <w:t>...</w:t>
-      </w:r>
-      <w:r>
-        <w:t>”</w:t>
-      </w:r>
-    </w:p>
-    <w:p>
-      <w:pPr>
-        <w:pStyle w:val="BodyText"/>
-      </w:pPr>
-      <w:r>
-        <w:t>Number footnotes separately in superscripts. Place the actual footnote at the bottom of the column in which it was cited. Do not put footnotes in the</w:t>
-      </w:r>
-      <w:r>
-        <w:rPr>
-          <w:lang w:val="en-US"/>
-        </w:rPr>
-        <w:t xml:space="preserve"> abstract or</w:t>
-      </w:r>
-      <w:r>
-        <w:t xml:space="preserve"> reference list. Use letters for table footnotes.</w:t>
-      </w:r>
-    </w:p>
-    <w:p>
-      <w:pPr>
-        <w:pStyle w:val="BodyText"/>
-      </w:pPr>
-      <w:r>
-        <w:t>Unless there are six au</w:t>
-      </w:r>
-      <w:r>
-        <w:t>thors or more give all authors</w:t>
-      </w:r>
-      <w:r>
-        <w:rPr>
-          <w:lang w:val="en-US"/>
-        </w:rPr>
-        <w:t xml:space="preserve">’ </w:t>
-      </w:r>
-      <w:r>
-        <w:t xml:space="preserve">names; do not use “et al.”. Papers that have not been published, even if they have been submitted for publication, should be cited as “unpublished” [4]. Papers that have been accepted for publication should be cited as “in press” [5]. Capitalize only the </w:t>
-      </w:r>
-    </w:p>
-    <w:p>
-      <w:pPr>
-        <w:pStyle w:val="BodyText"/>
-      </w:pPr>
-      <w:r>
-        <w:t>first word in a paper title, except for proper nouns and element symbols.</w:t>
-      </w:r>
-    </w:p>
-    <w:p>
-      <w:pPr>
-        <w:pStyle w:val="BodyText"/>
-      </w:pPr>
-      <w:r>
-        <w:t xml:space="preserve">For </w:t>
-      </w:r>
-      <w:r>
-        <w:t>papers</w:t>
-      </w:r>
-      <w:r>
-        <w:t xml:space="preserve"> published in translation journals, please give the English citation first, followed by the original foreign-language citation [6].</w:t>
       </w:r>
     </w:p>
     <w:p/>
@@ -3607,7 +3597,31 @@
         <w:ind w:start="17.70pt" w:hanging="17.70pt"/>
       </w:pPr>
       <w:r>
-        <w:t>I. S. Jacobs and C. P. Bean, “Fine particles, thin films and exchange anisotropy,” in Magnetism, vol. III, G. T. Rado and H. Suhl, Eds. New York: Academic, 1963, pp. 271–350.</w:t>
+        <w:t>R. Baraniuk,</w:t>
+      </w:r>
+      <w:r>
+        <w:t xml:space="preserve"> </w:t>
+      </w:r>
+      <w:r>
+        <w:t>P.Steeghs</w:t>
+      </w:r>
+      <w:r>
+        <w:t>, “</w:t>
+      </w:r>
+      <w:r>
+        <w:t>Compressive radar imaging</w:t>
+      </w:r>
+      <w:r>
+        <w:t xml:space="preserve">,” </w:t>
+      </w:r>
+      <w:r>
+        <w:t>IEEE Radar Conference (2007)</w:t>
+      </w:r>
+      <w:r>
+        <w:t>.</w:t>
+      </w:r>
+      <w:r>
+        <w:t xml:space="preserve"> </w:t>
       </w:r>
     </w:p>
     <w:p>
@@ -3616,7 +3630,22 @@
         <w:ind w:start="17.70pt" w:hanging="17.70pt"/>
       </w:pPr>
       <w:r>
-        <w:t>K. Elissa, “Title of paper if known,” unpublished.</w:t>
+        <w:t>V. Vaish, et al.</w:t>
+      </w:r>
+      <w:r>
+        <w:t>, “</w:t>
+      </w:r>
+      <w:r>
+        <w:t>Reconstructing occluded surfaces using synthetic apertures: Stereo, focus and robust measures</w:t>
+      </w:r>
+      <w:r>
+        <w:t xml:space="preserve">,” </w:t>
+      </w:r>
+      <w:r>
+        <w:t>Proc. 2006 IEEE Computer Society Conference on Computer Vision and Pattern Recognition (IEEE, New York, 2006)</w:t>
+      </w:r>
+      <w:r>
+        <w:t>.</w:t>
       </w:r>
     </w:p>
     <w:p>
@@ -3625,7 +3654,19 @@
         <w:ind w:start="17.70pt" w:hanging="17.70pt"/>
       </w:pPr>
       <w:r>
-        <w:t>R. Nicole, “Title of paper with only first word capitalized,” J. Name Stand. Abbrev., in press.</w:t>
+        <w:t>N. Zeller, F. Quint, and U. Stilla</w:t>
+      </w:r>
+      <w:r>
+        <w:t>, “</w:t>
+      </w:r>
+      <w:r>
+        <w:t>From the calibration of a light-field camera to direct plenoptic odometry</w:t>
+      </w:r>
+      <w:r>
+        <w:t xml:space="preserve">,” </w:t>
+      </w:r>
+      <w:r>
+        <w:t>IEEE J. Sel Top. Signal Process 11, 1004-1019 (2017).</w:t>
       </w:r>
     </w:p>
     <w:p>
@@ -3634,22 +3675,88 @@
         <w:ind w:start="17.70pt" w:hanging="17.70pt"/>
       </w:pPr>
       <w:r>
-        <w:t>Y. Yorozu, M. Hirano, K. Oka, and Y. Tagawa, “Electron spectroscopy studies on magneto-optical media and plastic substrate interface,” IEEE Transl. J. Magn. Japan, vol. 2, pp. 740–741, August 1987 [Digests 9th Annual Conf. Magnetics Japan, p. 301, 1982].</w:t>
+        <w:t xml:space="preserve">X. Jin, D. </w:t>
+      </w:r>
+      <w:r>
+        <w:t>Mao</w:t>
+      </w:r>
+      <w:r>
+        <w:t>,</w:t>
+      </w:r>
+      <w:r>
+        <w:t>S. Wei,Q. Dai</w:t>
+      </w:r>
+      <w:r>
+        <w:t xml:space="preserve"> “</w:t>
+      </w:r>
+      <w:r>
+        <w:t>Point spread function for diffuser camera</w:t>
+      </w:r>
+      <w:r>
+        <w:t xml:space="preserve"> based on wave propagation and projection model</w:t>
+      </w:r>
+      <w:r>
+        <w:t xml:space="preserve">,” </w:t>
+      </w:r>
+      <w:r>
+        <w:t>Opt. Express 27, 12748-12761 (2019).</w:t>
       </w:r>
     </w:p>
     <w:p>
       <w:pPr>
         <w:pStyle w:val="references"/>
-        <w:ind w:start="17.70pt" w:hanging="17.70pt"/>
-      </w:pPr>
-      <w:r>
-        <w:t>M. Young, The Technical Writer</w:t>
-      </w:r>
-      <w:r>
-        <w:t>’</w:t>
-      </w:r>
-      <w:r>
-        <w:t>s Handbook. Mill Valley, CA: University Science, 1989.</w:t>
+        <w:rPr>
+          <w:rFonts w:eastAsia="SimSun"/>
+          <w:b/>
+          <w:noProof w:val="0"/>
+          <w:spacing w:val="-1"/>
+          <w:sz w:val="20"/>
+          <w:szCs w:val="20"/>
+          <w:lang w:val="x-none" w:eastAsia="x-none"/>
+        </w:rPr>
+      </w:pPr>
+      <w:r>
+        <w:t>M. Cai, J. Chen, G. Pedrini, W. Osten, X. Liu, and X. Peng, “Lensless light-field imaging through diffuser encoding,”Light</w:t>
+      </w:r>
+      <w:r>
+        <w:t xml:space="preserve"> Science &amp; Applications (2020).</w:t>
+      </w:r>
+    </w:p>
+    <w:p>
+      <w:pPr>
+        <w:pStyle w:val="references"/>
+        <w:rPr>
+          <w:rFonts w:eastAsia="SimSun"/>
+          <w:b/>
+          <w:noProof w:val="0"/>
+          <w:spacing w:val="-1"/>
+          <w:sz w:val="20"/>
+          <w:szCs w:val="20"/>
+          <w:lang w:val="x-none" w:eastAsia="x-none"/>
+        </w:rPr>
+      </w:pPr>
+      <w:r>
+        <w:t>J.R. Fienup, “Phase retreival algorithms: a comparison,” Appl. Opt 21(15), 2758-2769 (1982).</w:t>
+      </w:r>
+    </w:p>
+    <w:p>
+      <w:pPr>
+        <w:pStyle w:val="references"/>
+        <w:rPr>
+          <w:rFonts w:eastAsia="SimSun"/>
+          <w:b/>
+          <w:noProof w:val="0"/>
+          <w:spacing w:val="-1"/>
+          <w:sz w:val="20"/>
+          <w:szCs w:val="20"/>
+          <w:lang w:val="x-none" w:eastAsia="x-none"/>
+        </w:rPr>
+      </w:pPr>
+      <w:r>
+        <w:t>Z. Zhang,</w:t>
+      </w:r>
+      <w:r>
+        <w:t xml:space="preserve"> M. Levoy, “ Wigner Distributions and how they relate to the light field,”Proceedings of IEEE ICCP (2009).</w:t>
       </w:r>
     </w:p>
     <w:p>
@@ -3660,7 +3767,15 @@
           <w:numId w:val="0"/>
         </w:numPr>
         <w:ind w:start="18pt" w:hanging="18pt"/>
-        <w:jc w:val="center"/>
+      </w:pPr>
+    </w:p>
+    <w:p>
+      <w:pPr>
+        <w:pStyle w:val="references"/>
+        <w:numPr>
+          <w:ilvl w:val="0"/>
+          <w:numId w:val="0"/>
+        </w:numPr>
         <w:rPr>
           <w:rFonts w:eastAsia="SimSun"/>
           <w:b/>
@@ -3671,8 +3786,22 @@
           <w:szCs w:val="20"/>
           <w:lang w:val="x-none" w:eastAsia="x-none"/>
         </w:rPr>
-      </w:pPr>
-      <w:r>
+        <w:sectPr>
+          <w:type w:val="continuous"/>
+          <w:pgSz w:w="612pt" w:h="792pt" w:code="1"/>
+          <w:pgMar w:top="54pt" w:right="45.35pt" w:bottom="72pt" w:left="45.35pt" w:header="36pt" w:footer="36pt" w:gutter="0pt"/>
+          <w:cols w:num="2" w:space="18pt"/>
+          <w:docGrid w:linePitch="360"/>
+        </w:sectPr>
+      </w:pPr>
+    </w:p>
+    <w:p>
+      <w:pPr>
+        <w:pStyle w:val="references"/>
+        <w:numPr>
+          <w:ilvl w:val="0"/>
+          <w:numId w:val="0"/>
+        </w:numPr>
         <w:rPr>
           <w:rFonts w:eastAsia="SimSun"/>
           <w:b/>
@@ -3683,54 +3812,6 @@
           <w:szCs w:val="20"/>
           <w:lang w:val="x-none" w:eastAsia="x-none"/>
         </w:rPr>
-        <w:t xml:space="preserve">IEEE conference templates contain guidance text for composing and formatting conference papers. Please ensure that all template text is removed from your conference paper prior to submission to the conference. Failure to remove template text from your paper </w:t>
-      </w:r>
-      <w:r>
-        <w:rPr>
-          <w:rFonts w:eastAsia="SimSun"/>
-          <w:b/>
-          <w:noProof w:val="0"/>
-          <w:color w:val="FF0000"/>
-          <w:spacing w:val="-1"/>
-          <w:sz w:val="20"/>
-          <w:szCs w:val="20"/>
-          <w:lang w:eastAsia="x-none"/>
-        </w:rPr>
-        <w:t>may</w:t>
-      </w:r>
-      <w:r>
-        <w:rPr>
-          <w:rFonts w:eastAsia="SimSun"/>
-          <w:b/>
-          <w:noProof w:val="0"/>
-          <w:color w:val="FF0000"/>
-          <w:spacing w:val="-1"/>
-          <w:sz w:val="20"/>
-          <w:szCs w:val="20"/>
-          <w:lang w:val="x-none" w:eastAsia="x-none"/>
-        </w:rPr>
-        <w:t xml:space="preserve"> result in your paper not being published.</w:t>
-      </w:r>
-    </w:p>
-    <w:p>
-      <w:pPr>
-        <w:pStyle w:val="references"/>
-        <w:numPr>
-          <w:ilvl w:val="0"/>
-          <w:numId w:val="0"/>
-        </w:numPr>
-        <w:ind w:start="18pt" w:hanging="18pt"/>
-        <w:jc w:val="center"/>
-        <w:rPr>
-          <w:rFonts w:eastAsia="SimSun"/>
-          <w:b/>
-          <w:noProof w:val="0"/>
-          <w:color w:val="FF0000"/>
-          <w:spacing w:val="-1"/>
-          <w:sz w:val="20"/>
-          <w:szCs w:val="20"/>
-          <w:lang w:val="x-none" w:eastAsia="x-none"/>
-        </w:rPr>
         <w:sectPr>
           <w:type w:val="continuous"/>
           <w:pgSz w:w="612pt" w:h="792pt" w:code="1"/>
@@ -3739,43 +3820,6 @@
           <w:docGrid w:linePitch="360"/>
         </w:sectPr>
       </w:pPr>
-      <w:r>
-        <w:drawing>
-          <wp:inline distT="0" distB="0" distL="0" distR="0" wp14:anchorId="2D67AEFE" wp14:editId="486CB382">
-            <wp:extent cx="3195955" cy="1497965"/>
-            <wp:effectExtent l="0" t="0" r="4445" b="6985"/>
-            <wp:docPr id="22" name="Picture 22" descr="Text, letter&#10;&#10;Description automatically generated"/>
-            <wp:cNvGraphicFramePr>
-              <a:graphicFrameLocks xmlns:a="http://purl.oclc.org/ooxml/drawingml/main" noChangeAspect="1"/>
-            </wp:cNvGraphicFramePr>
-            <a:graphic xmlns:a="http://purl.oclc.org/ooxml/drawingml/main">
-              <a:graphicData uri="http://purl.oclc.org/ooxml/drawingml/picture">
-                <pic:pic xmlns:pic="http://purl.oclc.org/ooxml/drawingml/picture">
-                  <pic:nvPicPr>
-                    <pic:cNvPr id="22" name="Picture 22" descr="Text, letter&#10;&#10;Description automatically generated"/>
-                    <pic:cNvPicPr/>
-                  </pic:nvPicPr>
-                  <pic:blipFill>
-                    <a:blip r:embed="rId24"/>
-                    <a:stretch>
-                      <a:fillRect/>
-                    </a:stretch>
-                  </pic:blipFill>
-                  <pic:spPr>
-                    <a:xfrm>
-                      <a:off x="0" y="0"/>
-                      <a:ext cx="3195955" cy="1497965"/>
-                    </a:xfrm>
-                    <a:prstGeom prst="rect">
-                      <a:avLst/>
-                    </a:prstGeom>
-                  </pic:spPr>
-                </pic:pic>
-              </a:graphicData>
-            </a:graphic>
-          </wp:inline>
-        </w:drawing>
-      </w:r>
     </w:p>
     <w:p>
       <w:pPr>
@@ -3897,7 +3941,7 @@
                                       <pic:cNvPicPr/>
                                     </pic:nvPicPr>
                                     <pic:blipFill>
-                                      <a:blip r:embed="rId25"/>
+                                      <a:blip r:embed="rId24"/>
                                       <a:stretch>
                                         <a:fillRect/>
                                       </a:stretch>
@@ -4059,7 +4103,7 @@
                                       <pic:cNvPicPr/>
                                     </pic:nvPicPr>
                                     <pic:blipFill>
-                                      <a:blip r:embed="rId26"/>
+                                      <a:blip r:embed="rId25"/>
                                       <a:stretch>
                                         <a:fillRect/>
                                       </a:stretch>
@@ -4116,15 +4160,13 @@
                           </w:rPr>
                           <w:t xml:space="preserve"> sided tape </w:t>
                         </w:r>
-                        <w:proofErr w:type="gramStart"/>
                         <w:r>
                           <w:rPr>
                             <w:sz w:val="16"/>
                             <w:szCs w:val="16"/>
                           </w:rPr>
-                          <w:t>PSF(</w:t>
-                        </w:r>
-                        <w:proofErr w:type="gramEnd"/>
+                          <w:t>PSF (</w:t>
+                        </w:r>
                         <w:r>
                           <w:rPr>
                             <w:sz w:val="16"/>
@@ -4137,7 +4179,21 @@
                             <w:sz w:val="16"/>
                             <w:szCs w:val="16"/>
                           </w:rPr>
-                          <w:t>) and captured response of object( right).</w:t>
+                          <w:t xml:space="preserve">) and captured response of </w:t>
+                        </w:r>
+                        <w:r>
+                          <w:rPr>
+                            <w:sz w:val="16"/>
+                            <w:szCs w:val="16"/>
+                          </w:rPr>
+                          <w:t>object(right</w:t>
+                        </w:r>
+                        <w:r>
+                          <w:rPr>
+                            <w:sz w:val="16"/>
+                            <w:szCs w:val="16"/>
+                          </w:rPr>
+                          <w:t>).</w:t>
                         </w:r>
                       </w:p>
                     </wne:txbxContent>
@@ -4235,7 +4291,7 @@
                                       <pic:cNvPicPr/>
                                     </pic:nvPicPr>
                                     <pic:blipFill>
-                                      <a:blip r:embed="rId27"/>
+                                      <a:blip r:embed="rId26"/>
                                       <a:stretch>
                                         <a:fillRect/>
                                       </a:stretch>
@@ -4426,7 +4482,7 @@
                                       <pic:cNvPicPr/>
                                     </pic:nvPicPr>
                                     <pic:blipFill>
-                                      <a:blip r:embed="rId28"/>
+                                      <a:blip r:embed="rId27"/>
                                       <a:stretch>
                                         <a:fillRect/>
                                       </a:stretch>
@@ -4588,7 +4644,7 @@
                                       <pic:cNvPicPr/>
                                     </pic:nvPicPr>
                                     <pic:blipFill>
-                                      <a:blip r:embed="rId29"/>
+                                      <a:blip r:embed="rId28"/>
                                       <a:stretch>
                                         <a:fillRect/>
                                       </a:stretch>
@@ -4783,7 +4839,7 @@
                                       <pic:cNvPicPr/>
                                     </pic:nvPicPr>
                                     <pic:blipFill>
-                                      <a:blip r:embed="rId30"/>
+                                      <a:blip r:embed="rId29"/>
                                       <a:stretch>
                                         <a:fillRect/>
                                       </a:stretch>

</xml_diff>